<commit_message>
commit 1, semana 7
</commit_message>
<xml_diff>
--- a/Semana 6/Linear Data Structures.docx
+++ b/Semana 6/Linear Data Structures.docx
@@ -238,12 +238,12 @@
     <w:p>
       <w:pPr>
         <w:rPr>
-          <w:lang w:val="en-US"/>
-        </w:rPr>
-      </w:pPr>
-      <w:r>
-        <w:rPr>
-          <w:lang w:val="en-US"/>
+          <w:lang w:val="es-419"/>
+        </w:rPr>
+      </w:pPr>
+      <w:r>
+        <w:rPr>
+          <w:lang w:val="es-419"/>
         </w:rPr>
         <w:t>Int[] a;  o  Int a[];</w:t>
       </w:r>
@@ -251,12 +251,12 @@
     <w:p>
       <w:pPr>
         <w:rPr>
-          <w:lang w:val="en-US"/>
-        </w:rPr>
-      </w:pPr>
-      <w:r>
-        <w:rPr>
-          <w:lang w:val="en-US"/>
+          <w:lang w:val="es-419"/>
+        </w:rPr>
+      </w:pPr>
+      <w:r>
+        <w:rPr>
+          <w:lang w:val="es-419"/>
         </w:rPr>
         <w:t>Int[] a = new int[10];</w:t>
       </w:r>
@@ -306,16 +306,7 @@
     </w:p>
     <w:p>
       <w:r>
-        <w:t xml:space="preserve">Para </w:t>
-      </w:r>
-      <w:r>
-        <w:t>asignar un valor</w:t>
-      </w:r>
-      <w:r>
-        <w:t xml:space="preserve"> a una posición</w:t>
-      </w:r>
-      <w:r>
-        <w:t xml:space="preserve"> </w:t>
+        <w:t xml:space="preserve">Para asignar un valor a una posición </w:t>
       </w:r>
       <w:r>
         <w:sym w:font="Wingdings" w:char="F0E0"/>
@@ -469,19 +460,7 @@
         <w:rPr>
           <w:lang w:val="es-419"/>
         </w:rPr>
-        <w:t xml:space="preserve">Es una estructura de datos lineal donde cada elemento </w:t>
-      </w:r>
-      <w:r>
-        <w:rPr>
-          <w:lang w:val="es-419"/>
-        </w:rPr>
-        <w:t>(nodo)</w:t>
-      </w:r>
-      <w:r>
-        <w:rPr>
-          <w:lang w:val="es-419"/>
-        </w:rPr>
-        <w:t xml:space="preserve"> es un objeto separado y no están necesariamente secuencialmente en memoria. </w:t>
+        <w:t xml:space="preserve">Es una estructura de datos lineal donde cada elemento (nodo) es un objeto separado y no están necesariamente secuencialmente en memoria. </w:t>
       </w:r>
     </w:p>
     <w:p>
@@ -911,13 +890,7 @@
         <w:rPr>
           <w:lang w:val="es-419"/>
         </w:rPr>
-        <w:t>Eliminar</w:t>
-      </w:r>
-      <w:r>
-        <w:rPr>
-          <w:lang w:val="es-419"/>
-        </w:rPr>
-        <w:t xml:space="preserve"> un elemento en una dada posición: </w:t>
+        <w:t xml:space="preserve">Eliminar un elemento en una dada posición: </w:t>
       </w:r>
     </w:p>
     <w:p>
@@ -1007,7 +980,13 @@
         <w:rPr>
           <w:lang w:val="es-419"/>
         </w:rPr>
-        <w:t xml:space="preserve">Codigo de nodo </w:t>
+        <w:t>Código</w:t>
+      </w:r>
+      <w:r>
+        <w:rPr>
+          <w:lang w:val="es-419"/>
+        </w:rPr>
+        <w:t xml:space="preserve"> de nodo </w:t>
       </w:r>
     </w:p>
     <w:p>
@@ -1063,9 +1042,773 @@
           <w:lang w:val="es-419"/>
         </w:rPr>
         <w:t>Codigo linkled list</w:t>
+      </w:r>
+    </w:p>
+    <w:p>
+      <w:pPr>
+        <w:rPr>
+          <w:lang w:val="es-419"/>
+        </w:rPr>
+      </w:pPr>
+    </w:p>
+    <w:p>
+      <w:pPr>
+        <w:rPr>
+          <w:lang w:val="es-419"/>
+        </w:rPr>
+      </w:pPr>
+    </w:p>
+    <w:p>
+      <w:pPr>
+        <w:rPr>
+          <w:lang w:val="es-419"/>
+        </w:rPr>
+      </w:pPr>
+    </w:p>
+    <w:p>
+      <w:pPr>
+        <w:rPr>
+          <w:lang w:val="es-419"/>
+        </w:rPr>
+      </w:pPr>
+    </w:p>
+    <w:p>
+      <w:pPr>
+        <w:rPr>
+          <w:lang w:val="es-419"/>
+        </w:rPr>
+      </w:pPr>
+    </w:p>
+    <w:p>
+      <w:pPr>
+        <w:rPr>
+          <w:lang w:val="es-419"/>
+        </w:rPr>
+      </w:pPr>
+    </w:p>
+    <w:p>
+      <w:pPr>
+        <w:pStyle w:val="Ttulo2"/>
+        <w:rPr>
+          <w:lang w:val="es-419"/>
+        </w:rPr>
+      </w:pPr>
+      <w:r>
+        <w:rPr>
+          <w:lang w:val="es-419"/>
+        </w:rPr>
+        <w:lastRenderedPageBreak/>
+        <w:t>Agregar al inicio</w:t>
+      </w:r>
+    </w:p>
+    <w:p>
+      <w:pPr>
+        <w:rPr>
+          <w:lang w:val="es-419"/>
+        </w:rPr>
+      </w:pPr>
+      <w:r>
+        <w:rPr>
+          <w:lang w:val="es-419"/>
+        </w:rPr>
+        <w:t>analizar</w:t>
+      </w:r>
+    </w:p>
+    <w:p>
+      <w:pPr>
+        <w:rPr>
+          <w:lang w:val="es-419"/>
+        </w:rPr>
+      </w:pPr>
+    </w:p>
+    <w:p>
+      <w:pPr>
+        <w:rPr>
+          <w:lang w:val="es-419"/>
+        </w:rPr>
+      </w:pPr>
+    </w:p>
+    <w:p>
+      <w:pPr>
+        <w:pStyle w:val="Ttulo2"/>
+        <w:rPr>
+          <w:lang w:val="es-419"/>
+        </w:rPr>
+      </w:pPr>
+      <w:r>
+        <w:rPr>
+          <w:lang w:val="es-419"/>
+        </w:rPr>
+        <w:t>Eliminar al inicio</w:t>
+      </w:r>
+    </w:p>
+    <w:p>
+      <w:pPr>
+        <w:rPr>
+          <w:lang w:val="es-419"/>
+        </w:rPr>
+      </w:pPr>
+      <w:r>
+        <w:rPr>
+          <w:lang w:val="es-419"/>
+        </w:rPr>
+        <w:t xml:space="preserve">Que el primero pase a ser el segundo </w:t>
+      </w:r>
+    </w:p>
+    <w:p>
+      <w:pPr>
+        <w:rPr>
+          <w:lang w:val="es-419"/>
+        </w:rPr>
+      </w:pPr>
+      <w:r>
+        <w:rPr>
+          <w:lang w:val="es-419"/>
+        </w:rPr>
+        <w:t>(Averiguar si llamo un atributo de un obejto de mi clase pero es creado de otra clase)</w:t>
+      </w:r>
+    </w:p>
+    <w:p>
+      <w:pPr>
+        <w:rPr>
+          <w:lang w:val="es-419"/>
+        </w:rPr>
+      </w:pPr>
+    </w:p>
+    <w:p>
+      <w:pPr>
+        <w:pStyle w:val="Ttulo2"/>
+        <w:rPr>
+          <w:lang w:val="es-419"/>
+        </w:rPr>
+      </w:pPr>
+      <w:r>
+        <w:rPr>
+          <w:lang w:val="es-419"/>
+        </w:rPr>
+        <w:t>Imprimir datos</w:t>
+      </w:r>
+    </w:p>
+    <w:p>
+      <w:pPr>
+        <w:rPr>
+          <w:lang w:val="en-US"/>
+        </w:rPr>
+      </w:pPr>
+      <w:r>
+        <w:rPr>
+          <w:lang w:val="en-US"/>
+        </w:rPr>
+        <w:t>public void retornarValores(){</w:t>
+      </w:r>
+    </w:p>
+    <w:p>
+      <w:pPr>
+        <w:rPr>
+          <w:lang w:val="en-US"/>
+        </w:rPr>
+      </w:pPr>
+      <w:r>
+        <w:rPr>
+          <w:lang w:val="en-US"/>
+        </w:rPr>
+        <w:tab/>
+        <w:t>Node current = this.head;</w:t>
+      </w:r>
+    </w:p>
+    <w:p>
+      <w:pPr>
+        <w:rPr>
+          <w:lang w:val="en-US"/>
+        </w:rPr>
+      </w:pPr>
+      <w:r>
+        <w:rPr>
+          <w:lang w:val="en-US"/>
+        </w:rPr>
+        <w:tab/>
+        <w:t>while (current != null){</w:t>
+      </w:r>
+    </w:p>
+    <w:p>
+      <w:pPr>
+        <w:rPr>
+          <w:lang w:val="en-US"/>
+        </w:rPr>
+      </w:pPr>
+      <w:r>
+        <w:rPr>
+          <w:lang w:val="en-US"/>
+        </w:rPr>
+        <w:tab/>
+      </w:r>
+      <w:r>
+        <w:rPr>
+          <w:lang w:val="en-US"/>
+        </w:rPr>
+        <w:tab/>
+        <w:t>System.out.println(current.getDato());</w:t>
+      </w:r>
+    </w:p>
+    <w:p>
+      <w:pPr>
+        <w:rPr>
+          <w:lang w:val="es-419"/>
+        </w:rPr>
+      </w:pPr>
+      <w:r>
+        <w:rPr>
+          <w:lang w:val="en-US"/>
+        </w:rPr>
+        <w:tab/>
+      </w:r>
+      <w:r>
+        <w:rPr>
+          <w:lang w:val="en-US"/>
+        </w:rPr>
+        <w:tab/>
+      </w:r>
+      <w:r>
+        <w:rPr>
+          <w:lang w:val="es-419"/>
+        </w:rPr>
+        <w:t>current = current.getNext();</w:t>
+      </w:r>
+    </w:p>
+    <w:p>
+      <w:pPr>
+        <w:rPr>
+          <w:lang w:val="es-419"/>
+        </w:rPr>
+      </w:pPr>
+      <w:r>
+        <w:rPr>
+          <w:lang w:val="es-419"/>
+        </w:rPr>
+        <w:tab/>
+        <w:t>}</w:t>
+      </w:r>
+    </w:p>
+    <w:p>
+      <w:pPr>
+        <w:rPr>
+          <w:lang w:val="es-419"/>
+        </w:rPr>
+      </w:pPr>
+      <w:r>
+        <w:rPr>
+          <w:lang w:val="es-419"/>
+        </w:rPr>
+        <w:t>}</w:t>
+      </w:r>
+    </w:p>
+    <w:p>
+      <w:pPr>
+        <w:pStyle w:val="Ttulo2"/>
+        <w:rPr>
+          <w:lang w:val="es-419"/>
+        </w:rPr>
+      </w:pPr>
+      <w:r>
+        <w:rPr>
+          <w:lang w:val="es-419"/>
+        </w:rPr>
+        <w:t>Retornar un dato especifico</w:t>
+      </w:r>
+    </w:p>
+    <w:p>
+      <w:pPr>
+        <w:rPr>
+          <w:lang w:val="es-419"/>
+        </w:rPr>
+      </w:pPr>
+    </w:p>
+    <w:p>
+      <w:pPr>
+        <w:rPr>
+          <w:lang w:val="es-419"/>
+        </w:rPr>
+      </w:pPr>
+      <w:r>
+        <w:rPr>
+          <w:lang w:val="es-419"/>
+        </w:rPr>
+        <w:t>codigo</w:t>
+      </w:r>
+    </w:p>
+    <w:p>
+      <w:pPr>
+        <w:rPr>
+          <w:lang w:val="es-419"/>
+        </w:rPr>
+      </w:pPr>
+    </w:p>
+    <w:p>
+      <w:pPr>
+        <w:pStyle w:val="Ttulo2"/>
+        <w:rPr>
+          <w:lang w:val="es-419"/>
+        </w:rPr>
+      </w:pPr>
+      <w:r>
+        <w:rPr>
+          <w:lang w:val="es-419"/>
+        </w:rPr>
+        <w:t>Eliminar un dato especifico</w:t>
+      </w:r>
+    </w:p>
+    <w:p>
+      <w:pPr>
+        <w:rPr>
+          <w:lang w:val="es-419"/>
+        </w:rPr>
+      </w:pPr>
+    </w:p>
+    <w:p>
+      <w:pPr>
+        <w:rPr>
+          <w:lang w:val="en-US"/>
+        </w:rPr>
+      </w:pPr>
+      <w:r>
+        <w:rPr>
+          <w:lang w:val="en-US"/>
+        </w:rPr>
+        <w:t>public Node retornarUnValor(object x){</w:t>
+      </w:r>
+    </w:p>
+    <w:p>
+      <w:pPr>
+        <w:rPr>
+          <w:lang w:val="en-US"/>
+        </w:rPr>
+      </w:pPr>
+      <w:r>
+        <w:rPr>
+          <w:lang w:val="en-US"/>
+        </w:rPr>
+        <w:tab/>
+        <w:t>Node current = this.head;</w:t>
+      </w:r>
+    </w:p>
+    <w:p>
+      <w:pPr>
+        <w:rPr>
+          <w:lang w:val="en-US"/>
+        </w:rPr>
+      </w:pPr>
+      <w:r>
+        <w:rPr>
+          <w:lang w:val="en-US"/>
+        </w:rPr>
+        <w:tab/>
+        <w:t>if (current.getData.equals(x)){</w:t>
+      </w:r>
+    </w:p>
+    <w:p>
+      <w:pPr>
+        <w:rPr>
+          <w:lang w:val="en-US"/>
+        </w:rPr>
+      </w:pPr>
+      <w:r>
+        <w:rPr>
+          <w:lang w:val="en-US"/>
+        </w:rPr>
+        <w:tab/>
+      </w:r>
+      <w:r>
+        <w:rPr>
+          <w:lang w:val="en-US"/>
+        </w:rPr>
+        <w:tab/>
+        <w:t>this.head = current.getNext();</w:t>
+      </w:r>
+    </w:p>
+    <w:p>
+      <w:pPr>
+        <w:rPr>
+          <w:lang w:val="en-US"/>
+        </w:rPr>
+      </w:pPr>
+      <w:r>
+        <w:rPr>
+          <w:lang w:val="en-US"/>
+        </w:rPr>
+        <w:tab/>
+      </w:r>
+      <w:r>
+        <w:rPr>
+          <w:lang w:val="en-US"/>
+        </w:rPr>
+        <w:tab/>
+        <w:t>return current;</w:t>
+      </w:r>
+    </w:p>
+    <w:p>
+      <w:pPr>
+        <w:rPr>
+          <w:lang w:val="en-US"/>
+        </w:rPr>
+      </w:pPr>
+      <w:r>
+        <w:rPr>
+          <w:lang w:val="en-US"/>
+        </w:rPr>
+        <w:tab/>
+        <w:t>}</w:t>
+      </w:r>
+    </w:p>
+    <w:p>
+      <w:pPr>
+        <w:rPr>
+          <w:lang w:val="en-US"/>
+        </w:rPr>
+      </w:pPr>
+      <w:r>
+        <w:rPr>
+          <w:lang w:val="en-US"/>
+        </w:rPr>
+        <w:tab/>
+        <w:t>while (current.getNext() != null){</w:t>
+      </w:r>
+    </w:p>
+    <w:p>
+      <w:pPr>
+        <w:rPr>
+          <w:lang w:val="en-US"/>
+        </w:rPr>
+      </w:pPr>
+      <w:r>
+        <w:rPr>
+          <w:lang w:val="en-US"/>
+        </w:rPr>
+        <w:tab/>
+      </w:r>
+      <w:r>
+        <w:rPr>
+          <w:lang w:val="en-US"/>
+        </w:rPr>
+        <w:tab/>
+        <w:t>if (current.getNext.getData() == x){</w:t>
+      </w:r>
+    </w:p>
+    <w:p>
+      <w:pPr>
+        <w:rPr>
+          <w:lang w:val="en-US"/>
+        </w:rPr>
+      </w:pPr>
+      <w:r>
+        <w:rPr>
+          <w:lang w:val="en-US"/>
+        </w:rPr>
+        <w:lastRenderedPageBreak/>
+        <w:tab/>
+      </w:r>
+      <w:r>
+        <w:rPr>
+          <w:lang w:val="en-US"/>
+        </w:rPr>
+        <w:tab/>
+      </w:r>
+      <w:r>
+        <w:rPr>
+          <w:lang w:val="en-US"/>
+        </w:rPr>
+        <w:tab/>
+        <w:t>current.setNext(current.getNext.getNext)</w:t>
+      </w:r>
+    </w:p>
+    <w:p>
+      <w:pPr>
+        <w:rPr>
+          <w:lang w:val="en-US"/>
+        </w:rPr>
+      </w:pPr>
+      <w:r>
+        <w:rPr>
+          <w:lang w:val="en-US"/>
+        </w:rPr>
+        <w:tab/>
+      </w:r>
+      <w:r>
+        <w:rPr>
+          <w:lang w:val="en-US"/>
+        </w:rPr>
+        <w:tab/>
+      </w:r>
+      <w:r>
+        <w:rPr>
+          <w:lang w:val="en-US"/>
+        </w:rPr>
+        <w:tab/>
+        <w:t>return current.getNext();</w:t>
+      </w:r>
+    </w:p>
+    <w:p>
+      <w:pPr>
+        <w:rPr>
+          <w:lang w:val="en-US"/>
+        </w:rPr>
+      </w:pPr>
+      <w:r>
+        <w:rPr>
+          <w:lang w:val="en-US"/>
+        </w:rPr>
+        <w:tab/>
+      </w:r>
+      <w:r>
+        <w:rPr>
+          <w:lang w:val="en-US"/>
+        </w:rPr>
+        <w:tab/>
+        <w:t>}</w:t>
+      </w:r>
+    </w:p>
+    <w:p>
+      <w:pPr>
+        <w:rPr>
+          <w:lang w:val="en-US"/>
+        </w:rPr>
+      </w:pPr>
+      <w:r>
+        <w:rPr>
+          <w:lang w:val="en-US"/>
+        </w:rPr>
+        <w:tab/>
+        <w:t>}</w:t>
+      </w:r>
+    </w:p>
+    <w:p>
+      <w:pPr>
+        <w:rPr>
+          <w:lang w:val="en-US"/>
+        </w:rPr>
+      </w:pPr>
+      <w:r>
+        <w:rPr>
+          <w:lang w:val="en-US"/>
+        </w:rPr>
+        <w:tab/>
+        <w:t>else{</w:t>
+      </w:r>
+    </w:p>
+    <w:p>
+      <w:pPr>
+        <w:rPr>
+          <w:lang w:val="en-US"/>
+        </w:rPr>
+      </w:pPr>
+      <w:r>
+        <w:rPr>
+          <w:lang w:val="en-US"/>
+        </w:rPr>
+        <w:tab/>
+      </w:r>
+      <w:r>
+        <w:rPr>
+          <w:lang w:val="en-US"/>
+        </w:rPr>
+        <w:tab/>
+        <w:t>currernt = current.getNext();</w:t>
+      </w:r>
+    </w:p>
+    <w:p>
+      <w:pPr>
+        <w:rPr>
+          <w:lang w:val="es-419"/>
+        </w:rPr>
+      </w:pPr>
+      <w:r>
+        <w:rPr>
+          <w:lang w:val="en-US"/>
+        </w:rPr>
+        <w:tab/>
+      </w:r>
+      <w:r>
+        <w:rPr>
+          <w:lang w:val="es-419"/>
+        </w:rPr>
+        <w:t>}</w:t>
+      </w:r>
+    </w:p>
+    <w:p>
+      <w:pPr>
+        <w:rPr>
+          <w:lang w:val="es-419"/>
+        </w:rPr>
+      </w:pPr>
+      <w:r>
+        <w:rPr>
+          <w:lang w:val="es-419"/>
+        </w:rPr>
+        <w:tab/>
+        <w:t>return null;</w:t>
+      </w:r>
+    </w:p>
+    <w:p>
+      <w:pPr>
+        <w:rPr>
+          <w:lang w:val="es-419"/>
+        </w:rPr>
+      </w:pPr>
+      <w:r>
+        <w:rPr>
+          <w:lang w:val="es-419"/>
+        </w:rPr>
+        <w:t>}</w:t>
+      </w:r>
+    </w:p>
+    <w:p>
+      <w:pPr>
+        <w:rPr>
+          <w:lang w:val="en-US"/>
+        </w:rPr>
+      </w:pPr>
+      <w:r>
+        <w:rPr>
+          <w:lang w:val="en-US"/>
+        </w:rPr>
+        <w:t>Otro c</w:t>
+      </w:r>
+      <w:r>
+        <w:rPr>
+          <w:lang w:val="en-US"/>
+        </w:rPr>
+        <w:t xml:space="preserve">odigo: </w:t>
+      </w:r>
+    </w:p>
+    <w:p>
+      <w:pPr>
+        <w:rPr>
+          <w:lang w:val="en-US"/>
+        </w:rPr>
+      </w:pPr>
+    </w:p>
+    <w:p>
+      <w:pPr>
+        <w:pStyle w:val="Ttulo1"/>
+        <w:rPr>
+          <w:lang w:val="en-US"/>
+        </w:rPr>
+      </w:pPr>
+      <w:r>
+        <w:rPr>
+          <w:lang w:val="en-US"/>
+        </w:rPr>
+        <w:t>Double-ended list</w:t>
+      </w:r>
+    </w:p>
+    <w:p>
+      <w:pPr>
+        <w:rPr>
+          <w:lang w:val="en-US"/>
+        </w:rPr>
+      </w:pPr>
+    </w:p>
+    <w:p>
+      <w:pPr>
+        <w:rPr>
+          <w:lang w:val="es-419"/>
+        </w:rPr>
+      </w:pPr>
+      <w:r>
+        <w:rPr>
+          <w:lang w:val="es-419"/>
+        </w:rPr>
+        <w:t xml:space="preserve">Tener un head y un tail. </w:t>
+      </w:r>
+    </w:p>
+    <w:p>
+      <w:pPr>
+        <w:rPr>
+          <w:lang w:val="es-419"/>
+        </w:rPr>
+      </w:pPr>
+      <w:r>
+        <w:rPr>
+          <w:lang w:val="es-419"/>
+        </w:rPr>
+        <w:t xml:space="preserve">Codigo: </w:t>
+      </w:r>
+    </w:p>
+    <w:p>
+      <w:pPr>
+        <w:rPr>
+          <w:lang w:val="es-419"/>
+        </w:rPr>
+      </w:pPr>
+    </w:p>
+    <w:p>
+      <w:pPr>
+        <w:pStyle w:val="Ttulo1"/>
+        <w:rPr>
+          <w:lang w:val="es-419"/>
+        </w:rPr>
+      </w:pPr>
+      <w:r>
+        <w:rPr>
+          <w:lang w:val="es-419"/>
+        </w:rPr>
+        <w:t>Lista doblemente enlazada</w:t>
+      </w:r>
+    </w:p>
+    <w:p>
+      <w:pPr>
+        <w:rPr>
+          <w:lang w:val="es-419"/>
+        </w:rPr>
+      </w:pPr>
+      <w:r>
+        <w:rPr>
+          <w:lang w:val="es-419"/>
+        </w:rPr>
+        <w:t>Cada nodo tiene una referencia a su nodo anterior y posterior.</w:t>
       </w:r>
       <w:bookmarkStart w:id="0" w:name="_GoBack"/>
       <w:bookmarkEnd w:id="0"/>
+    </w:p>
+    <w:p>
+      <w:pPr>
+        <w:rPr>
+          <w:lang w:val="es-419"/>
+        </w:rPr>
+      </w:pPr>
+    </w:p>
+    <w:p>
+      <w:pPr>
+        <w:pStyle w:val="Ttulo1"/>
+        <w:rPr>
+          <w:lang w:val="es-419"/>
+        </w:rPr>
+      </w:pPr>
+      <w:r>
+        <w:rPr>
+          <w:lang w:val="es-419"/>
+        </w:rPr>
+        <w:t xml:space="preserve">Lista circular </w:t>
+      </w:r>
+    </w:p>
+    <w:p>
+      <w:pPr>
+        <w:rPr>
+          <w:lang w:val="es-419"/>
+        </w:rPr>
+      </w:pPr>
+      <w:r>
+        <w:rPr>
+          <w:lang w:val="es-419"/>
+        </w:rPr>
+        <w:t xml:space="preserve">El ultimo apunta al primero, igualmente podría ser doblemente enlazada. </w:t>
+      </w:r>
+    </w:p>
+    <w:p>
+      <w:pPr>
+        <w:rPr>
+          <w:lang w:val="es-419"/>
+        </w:rPr>
+      </w:pPr>
     </w:p>
     <w:p>
       <w:pPr>
@@ -1262,7 +2005,7 @@
       </w:pPr>
     </w:pPrDefault>
   </w:docDefaults>
-  <w:latentStyles w:defLockedState="0" w:defUIPriority="99" w:defSemiHidden="0" w:defUnhideWhenUsed="0" w:defQFormat="0" w:count="376">
+  <w:latentStyles w:defLockedState="0" w:defUIPriority="99" w:defSemiHidden="0" w:defUnhideWhenUsed="0" w:defQFormat="0" w:count="377">
     <w:lsdException w:name="Normal" w:uiPriority="0" w:qFormat="1"/>
     <w:lsdException w:name="heading 1" w:uiPriority="9" w:qFormat="1"/>
     <w:lsdException w:name="heading 2" w:semiHidden="1" w:uiPriority="9" w:unhideWhenUsed="1" w:qFormat="1"/>
@@ -1368,7 +2111,6 @@
     <w:lsdException w:name="HTML Sample" w:semiHidden="1" w:unhideWhenUsed="1"/>
     <w:lsdException w:name="HTML Typewriter" w:semiHidden="1" w:unhideWhenUsed="1"/>
     <w:lsdException w:name="HTML Variable" w:semiHidden="1" w:unhideWhenUsed="1"/>
-    <w:lsdException w:name="Normal Table" w:semiHidden="1" w:unhideWhenUsed="1"/>
     <w:lsdException w:name="annotation subject" w:semiHidden="1" w:unhideWhenUsed="1"/>
     <w:lsdException w:name="No List" w:semiHidden="1" w:unhideWhenUsed="1"/>
     <w:lsdException w:name="Outline List 1" w:semiHidden="1" w:unhideWhenUsed="1"/>
@@ -1415,10 +2157,8 @@
     <w:lsdException w:name="Table Subtle 2" w:semiHidden="1" w:unhideWhenUsed="1"/>
     <w:lsdException w:name="Table Web 1" w:semiHidden="1" w:unhideWhenUsed="1"/>
     <w:lsdException w:name="Table Web 2" w:semiHidden="1" w:unhideWhenUsed="1"/>
-    <w:lsdException w:name="Table Web 3" w:semiHidden="1" w:unhideWhenUsed="1"/>
     <w:lsdException w:name="Balloon Text" w:semiHidden="1" w:unhideWhenUsed="1"/>
     <w:lsdException w:name="Table Grid" w:uiPriority="39"/>
-    <w:lsdException w:name="Table Theme" w:semiHidden="1" w:unhideWhenUsed="1"/>
     <w:lsdException w:name="Placeholder Text" w:semiHidden="1"/>
     <w:lsdException w:name="No Spacing" w:uiPriority="1" w:qFormat="1"/>
     <w:lsdException w:name="Light Shading" w:uiPriority="60"/>
@@ -1639,6 +2379,7 @@
     <w:lsdException w:name="Hashtag" w:semiHidden="1" w:unhideWhenUsed="1"/>
     <w:lsdException w:name="Unresolved Mention" w:semiHidden="1" w:unhideWhenUsed="1"/>
     <w:lsdException w:name="Smart Link" w:semiHidden="1" w:unhideWhenUsed="1"/>
+    <w:lsdException w:name="Smart Link Error" w:semiHidden="1" w:unhideWhenUsed="1"/>
   </w:latentStyles>
   <w:style w:type="paragraph" w:default="1" w:styleId="Normal">
     <w:name w:val="Normal"/>

</xml_diff>